<commit_message>
17 August files added
</commit_message>
<xml_diff>
--- a/php/PHP_Evidence_Question_R51_4.docx
+++ b/php/PHP_Evidence_Question_R51_4.docx
@@ -177,7 +177,25 @@
           <w:sz w:val="22"/>
           <w:szCs w:val="22"/>
         </w:rPr>
-        <w:t>90+ scoring students will get A+</w:t>
+        <w:t>90</w:t>
+      </w:r>
+      <w:r>
+        <w:rPr>
+          <w:rFonts w:ascii="Calibri" w:hAnsi="Calibri"/>
+          <w:color w:val="000000"/>
+          <w:sz w:val="22"/>
+          <w:szCs w:val="22"/>
+        </w:rPr>
+        <w:t xml:space="preserve"> and above</w:t>
+      </w:r>
+      <w:r>
+        <w:rPr>
+          <w:rFonts w:ascii="Calibri" w:hAnsi="Calibri"/>
+          <w:color w:val="000000"/>
+          <w:sz w:val="22"/>
+          <w:szCs w:val="22"/>
+        </w:rPr>
+        <w:t xml:space="preserve"> scoring students will get A+</w:t>
       </w:r>
       <w:r>
         <w:rPr>
@@ -211,25 +229,25 @@
           <w:sz w:val="22"/>
           <w:szCs w:val="22"/>
         </w:rPr>
-        <w:t xml:space="preserve">80+ </w:t>
-      </w:r>
-      <w:r>
-        <w:rPr>
-          <w:rFonts w:ascii="Calibri" w:hAnsi="Calibri"/>
-          <w:color w:val="000000"/>
-          <w:sz w:val="22"/>
-          <w:szCs w:val="22"/>
-        </w:rPr>
-        <w:t>scoring</w:t>
-      </w:r>
-      <w:r>
-        <w:rPr>
-          <w:rFonts w:ascii="Calibri" w:hAnsi="Calibri"/>
-          <w:color w:val="000000"/>
-          <w:sz w:val="22"/>
-          <w:szCs w:val="22"/>
-        </w:rPr>
-        <w:t xml:space="preserve"> students will get A, </w:t>
+        <w:t>80</w:t>
+      </w:r>
+      <w:r>
+        <w:rPr>
+          <w:rFonts w:ascii="Calibri" w:hAnsi="Calibri"/>
+          <w:color w:val="000000"/>
+          <w:sz w:val="22"/>
+          <w:szCs w:val="22"/>
+        </w:rPr>
+        <w:t xml:space="preserve"> and above</w:t>
+      </w:r>
+      <w:r>
+        <w:rPr>
+          <w:rFonts w:ascii="Calibri" w:hAnsi="Calibri"/>
+          <w:color w:val="000000"/>
+          <w:sz w:val="22"/>
+          <w:szCs w:val="22"/>
+        </w:rPr>
+        <w:t xml:space="preserve"> scoring students will get A, </w:t>
       </w:r>
     </w:p>
     <w:p>
@@ -254,34 +272,25 @@
           <w:sz w:val="22"/>
           <w:szCs w:val="22"/>
         </w:rPr>
-        <w:t xml:space="preserve">60+ </w:t>
-      </w:r>
-      <w:r>
-        <w:rPr>
-          <w:rFonts w:ascii="Calibri" w:hAnsi="Calibri"/>
-          <w:color w:val="000000"/>
-          <w:sz w:val="22"/>
-          <w:szCs w:val="22"/>
-        </w:rPr>
-        <w:t>scoring student</w:t>
-      </w:r>
-      <w:r>
-        <w:rPr>
-          <w:rFonts w:ascii="Calibri" w:hAnsi="Calibri"/>
-          <w:color w:val="000000"/>
-          <w:sz w:val="22"/>
-          <w:szCs w:val="22"/>
-        </w:rPr>
-        <w:t>s</w:t>
-      </w:r>
-      <w:r>
-        <w:rPr>
-          <w:rFonts w:ascii="Calibri" w:hAnsi="Calibri"/>
-          <w:color w:val="000000"/>
-          <w:sz w:val="22"/>
-          <w:szCs w:val="22"/>
-        </w:rPr>
-        <w:t xml:space="preserve"> will get</w:t>
+        <w:t>60</w:t>
+      </w:r>
+      <w:r>
+        <w:rPr>
+          <w:rFonts w:ascii="Calibri" w:hAnsi="Calibri"/>
+          <w:color w:val="000000"/>
+          <w:sz w:val="22"/>
+          <w:szCs w:val="22"/>
+        </w:rPr>
+        <w:t xml:space="preserve"> and above</w:t>
+      </w:r>
+      <w:r>
+        <w:rPr>
+          <w:rFonts w:ascii="Calibri" w:hAnsi="Calibri"/>
+          <w:color w:val="000000"/>
+          <w:sz w:val="22"/>
+          <w:szCs w:val="22"/>
+        </w:rPr>
+        <w:t xml:space="preserve"> scoring students will get</w:t>
       </w:r>
       <w:r>
         <w:rPr>

</xml_diff>